<commit_message>
Template.docx updated; bugfixes and improvements
</commit_message>
<xml_diff>
--- a/Template.docx
+++ b/Template.docx
@@ -40,17 +40,15 @@
             <w:pPr>
               <w:jc w:val="center"/>
               <w:rPr>
-                <w:rFonts w:ascii="Times New Roman" w:hAnsi="Times New Roman" w:cs="Times New Roman"/>
+                <w:rFonts w:cs="Times New Roman"/>
                 <w:b/>
-                <w:sz w:val="24"/>
                 <w:szCs w:val="24"/>
               </w:rPr>
             </w:pPr>
             <w:r>
               <w:rPr>
-                <w:rFonts w:ascii="Times New Roman" w:hAnsi="Times New Roman" w:cs="Times New Roman"/>
+                <w:rFonts w:cs="Times New Roman"/>
                 <w:b/>
-                <w:sz w:val="24"/>
                 <w:szCs w:val="24"/>
               </w:rPr>
               <w:t xml:space="preserve">Информационно-удостоверяющий лист на раздел/подраздел/книга/часть: </w:t>
@@ -60,34 +58,20 @@
             <w:pPr>
               <w:jc w:val="center"/>
               <w:rPr>
-                <w:rFonts w:ascii="Times New Roman" w:hAnsi="Times New Roman" w:cs="Times New Roman"/>
+                <w:rFonts w:cs="Times New Roman"/>
                 <w:b/>
-                <w:sz w:val="24"/>
                 <w:szCs w:val="24"/>
                 <w:lang w:val="en-US"/>
               </w:rPr>
             </w:pPr>
-            <w:proofErr w:type="gramStart"/>
             <w:r>
               <w:rPr>
-                <w:rFonts w:ascii="Times New Roman" w:hAnsi="Times New Roman" w:cs="Times New Roman"/>
+                <w:rFonts w:cs="Times New Roman"/>
                 <w:b/>
-                <w:sz w:val="24"/>
                 <w:szCs w:val="24"/>
                 <w:lang w:val="en-US"/>
               </w:rPr>
-              <w:t>{{ section</w:t>
-            </w:r>
-            <w:proofErr w:type="gramEnd"/>
-            <w:r>
-              <w:rPr>
-                <w:rFonts w:ascii="Times New Roman" w:hAnsi="Times New Roman" w:cs="Times New Roman"/>
-                <w:b/>
-                <w:sz w:val="24"/>
-                <w:szCs w:val="24"/>
-                <w:lang w:val="en-US"/>
-              </w:rPr>
-              <w:t xml:space="preserve"> }}</w:t>
+              <w:t>{{ section }}</w:t>
             </w:r>
           </w:p>
           <w:tbl>
@@ -103,8 +87,8 @@
               <w:tblLook w:val="0000" w:firstRow="0" w:lastRow="0" w:firstColumn="0" w:lastColumn="0" w:noHBand="0" w:noVBand="0"/>
             </w:tblPr>
             <w:tblGrid>
-              <w:gridCol w:w="5145"/>
-              <w:gridCol w:w="5207"/>
+              <w:gridCol w:w="4108"/>
+              <w:gridCol w:w="6244"/>
             </w:tblGrid>
             <w:tr>
               <w:trPr>
@@ -112,23 +96,21 @@
               </w:trPr>
               <w:tc>
                 <w:tcPr>
-                  <w:tcW w:w="5145" w:type="dxa"/>
+                  <w:tcW w:w="4108" w:type="dxa"/>
                 </w:tcPr>
                 <w:p>
                   <w:pPr>
                     <w:jc w:val="center"/>
                     <w:rPr>
-                      <w:rFonts w:ascii="Times New Roman" w:hAnsi="Times New Roman" w:cs="Times New Roman"/>
-                      <w:b/>
-                      <w:sz w:val="24"/>
-                      <w:szCs w:val="24"/>
-                    </w:rPr>
-                  </w:pPr>
-                  <w:r>
-                    <w:rPr>
-                      <w:rFonts w:ascii="Times New Roman" w:hAnsi="Times New Roman" w:cs="Times New Roman"/>
-                      <w:b/>
-                      <w:sz w:val="24"/>
+                      <w:rFonts w:cs="Times New Roman"/>
+                      <w:b/>
+                      <w:szCs w:val="24"/>
+                    </w:rPr>
+                  </w:pPr>
+                  <w:r>
+                    <w:rPr>
+                      <w:rFonts w:cs="Times New Roman"/>
+                      <w:b/>
                       <w:szCs w:val="24"/>
                     </w:rPr>
                     <w:t>Наименование объекта</w:t>
@@ -137,53 +119,27 @@
               </w:tc>
               <w:tc>
                 <w:tcPr>
-                  <w:tcW w:w="5207" w:type="dxa"/>
+                  <w:tcW w:w="6244" w:type="dxa"/>
                 </w:tcPr>
                 <w:p>
                   <w:pPr>
                     <w:spacing w:line="240" w:lineRule="auto"/>
                     <w:jc w:val="both"/>
                     <w:rPr>
-                      <w:rFonts w:ascii="Times New Roman" w:hAnsi="Times New Roman" w:cs="Times New Roman"/>
-                      <w:b/>
-                      <w:sz w:val="24"/>
+                      <w:rFonts w:cs="Times New Roman"/>
+                      <w:b/>
                       <w:szCs w:val="24"/>
                       <w:lang w:val="en-US"/>
                     </w:rPr>
                   </w:pPr>
-                  <w:proofErr w:type="gramStart"/>
-                  <w:r>
-                    <w:rPr>
-                      <w:rFonts w:ascii="Times New Roman" w:hAnsi="Times New Roman" w:cs="Times New Roman"/>
-                      <w:b/>
-                      <w:sz w:val="24"/>
+                  <w:r>
+                    <w:rPr>
+                      <w:rFonts w:cs="Times New Roman"/>
+                      <w:b/>
                       <w:szCs w:val="24"/>
                       <w:lang w:val="en-US"/>
                     </w:rPr>
-                    <w:t xml:space="preserve">{{ </w:t>
-                  </w:r>
-                  <w:proofErr w:type="spellStart"/>
-                  <w:r>
-                    <w:rPr>
-                      <w:rFonts w:ascii="Times New Roman" w:hAnsi="Times New Roman" w:cs="Times New Roman"/>
-                      <w:b/>
-                      <w:sz w:val="24"/>
-                      <w:szCs w:val="24"/>
-                      <w:lang w:val="en-US"/>
-                    </w:rPr>
-                    <w:t>facilityname</w:t>
-                  </w:r>
-                  <w:proofErr w:type="spellEnd"/>
-                  <w:proofErr w:type="gramEnd"/>
-                  <w:r>
-                    <w:rPr>
-                      <w:rFonts w:ascii="Times New Roman" w:hAnsi="Times New Roman" w:cs="Times New Roman"/>
-                      <w:b/>
-                      <w:sz w:val="24"/>
-                      <w:szCs w:val="24"/>
-                      <w:lang w:val="en-US"/>
-                    </w:rPr>
-                    <w:t xml:space="preserve"> }}</w:t>
+                    <w:t>{{ facilityname }}</w:t>
                   </w:r>
                 </w:p>
               </w:tc>
@@ -197,15 +153,15 @@
               <w:tblLook w:val="04A0" w:firstRow="1" w:lastRow="0" w:firstColumn="1" w:lastColumn="0" w:noHBand="0" w:noVBand="1"/>
             </w:tblPr>
             <w:tblGrid>
-              <w:gridCol w:w="1926"/>
-              <w:gridCol w:w="2330"/>
-              <w:gridCol w:w="4470"/>
-              <w:gridCol w:w="1626"/>
+              <w:gridCol w:w="1981"/>
+              <w:gridCol w:w="2127"/>
+              <w:gridCol w:w="3260"/>
+              <w:gridCol w:w="2984"/>
             </w:tblGrid>
             <w:tr>
               <w:tc>
                 <w:tcPr>
-                  <w:tcW w:w="1926" w:type="dxa"/>
+                  <w:tcW w:w="1981" w:type="dxa"/>
                   <w:tcBorders>
                     <w:top w:val="single" w:sz="4" w:space="0" w:color="auto"/>
                     <w:left w:val="single" w:sz="4" w:space="0" w:color="auto"/>
@@ -219,17 +175,15 @@
                   <w:pPr>
                     <w:jc w:val="center"/>
                     <w:rPr>
-                      <w:rFonts w:ascii="Times New Roman" w:hAnsi="Times New Roman" w:cs="Times New Roman"/>
-                      <w:b/>
-                      <w:sz w:val="24"/>
-                      <w:szCs w:val="24"/>
-                    </w:rPr>
-                  </w:pPr>
-                  <w:r>
-                    <w:rPr>
-                      <w:rFonts w:ascii="Times New Roman" w:hAnsi="Times New Roman" w:cs="Times New Roman"/>
-                      <w:b/>
-                      <w:sz w:val="24"/>
+                      <w:rFonts w:cs="Times New Roman"/>
+                      <w:b/>
+                      <w:szCs w:val="24"/>
+                    </w:rPr>
+                  </w:pPr>
+                  <w:r>
+                    <w:rPr>
+                      <w:rFonts w:cs="Times New Roman"/>
+                      <w:b/>
                       <w:szCs w:val="24"/>
                     </w:rPr>
                     <w:t>Номер п/п</w:t>
@@ -238,7 +192,7 @@
               </w:tc>
               <w:tc>
                 <w:tcPr>
-                  <w:tcW w:w="2330" w:type="dxa"/>
+                  <w:tcW w:w="2127" w:type="dxa"/>
                   <w:tcBorders>
                     <w:top w:val="single" w:sz="4" w:space="0" w:color="auto"/>
                     <w:left w:val="single" w:sz="4" w:space="0" w:color="auto"/>
@@ -257,18 +211,16 @@
                     <w:contextualSpacing/>
                     <w:jc w:val="center"/>
                     <w:rPr>
-                      <w:rFonts w:ascii="Times New Roman" w:eastAsia="Times New Roman" w:hAnsi="Times New Roman" w:cs="Times New Roman"/>
-                      <w:b/>
-                      <w:sz w:val="24"/>
+                      <w:rFonts w:eastAsia="Times New Roman" w:cs="Times New Roman"/>
+                      <w:b/>
                       <w:szCs w:val="24"/>
                       <w:lang w:eastAsia="ru-RU"/>
                     </w:rPr>
                   </w:pPr>
                   <w:r>
                     <w:rPr>
-                      <w:rFonts w:ascii="Times New Roman" w:hAnsi="Times New Roman" w:cs="Times New Roman"/>
-                      <w:b/>
-                      <w:sz w:val="24"/>
+                      <w:rFonts w:cs="Times New Roman"/>
+                      <w:b/>
                       <w:szCs w:val="24"/>
                     </w:rPr>
                     <w:t>Обозначение документа</w:t>
@@ -277,7 +229,7 @@
               </w:tc>
               <w:tc>
                 <w:tcPr>
-                  <w:tcW w:w="4470" w:type="dxa"/>
+                  <w:tcW w:w="3260" w:type="dxa"/>
                   <w:tcBorders>
                     <w:top w:val="single" w:sz="4" w:space="0" w:color="auto"/>
                     <w:left w:val="single" w:sz="4" w:space="0" w:color="auto"/>
@@ -296,18 +248,16 @@
                     <w:contextualSpacing/>
                     <w:jc w:val="center"/>
                     <w:rPr>
-                      <w:rFonts w:ascii="Times New Roman" w:eastAsia="Times New Roman" w:hAnsi="Times New Roman" w:cs="Times New Roman"/>
-                      <w:b/>
-                      <w:sz w:val="24"/>
+                      <w:rFonts w:eastAsia="Times New Roman" w:cs="Times New Roman"/>
+                      <w:b/>
                       <w:szCs w:val="24"/>
                       <w:lang w:eastAsia="ru-RU"/>
                     </w:rPr>
                   </w:pPr>
                   <w:r>
                     <w:rPr>
-                      <w:rFonts w:ascii="Times New Roman" w:hAnsi="Times New Roman" w:cs="Times New Roman"/>
-                      <w:b/>
-                      <w:sz w:val="24"/>
+                      <w:rFonts w:cs="Times New Roman"/>
+                      <w:b/>
                       <w:szCs w:val="24"/>
                     </w:rPr>
                     <w:t>Наименование документа</w:t>
@@ -316,7 +266,57 @@
               </w:tc>
               <w:tc>
                 <w:tcPr>
-                  <w:tcW w:w="1626" w:type="dxa"/>
+                  <w:tcW w:w="2984" w:type="dxa"/>
+                  <w:tcBorders>
+                    <w:top w:val="single" w:sz="4" w:space="0" w:color="auto"/>
+                    <w:left w:val="single" w:sz="4" w:space="0" w:color="auto"/>
+                    <w:bottom w:val="single" w:sz="4" w:space="0" w:color="auto"/>
+                    <w:right w:val="single" w:sz="4" w:space="0" w:color="auto"/>
+                  </w:tcBorders>
+                  <w:vAlign w:val="center"/>
+                </w:tcPr>
+                <w:p>
+                  <w:pPr>
+                    <w:jc w:val="center"/>
+                    <w:rPr>
+                      <w:rFonts w:cs="Times New Roman"/>
+                      <w:b/>
+                      <w:szCs w:val="24"/>
+                    </w:rPr>
+                  </w:pPr>
+                  <w:r>
+                    <w:rPr>
+                      <w:rFonts w:cs="Times New Roman"/>
+                      <w:b/>
+                      <w:szCs w:val="24"/>
+                    </w:rPr>
+                    <w:t>Номер последнего изменения</w:t>
+                  </w:r>
+                </w:p>
+                <w:p>
+                  <w:pPr>
+                    <w:jc w:val="center"/>
+                    <w:rPr>
+                      <w:rFonts w:cs="Times New Roman"/>
+                      <w:b/>
+                      <w:szCs w:val="24"/>
+                    </w:rPr>
+                  </w:pPr>
+                  <w:r>
+                    <w:rPr>
+                      <w:rFonts w:cs="Times New Roman"/>
+                      <w:b/>
+                      <w:szCs w:val="24"/>
+                    </w:rPr>
+                    <w:t>(версия)</w:t>
+                  </w:r>
+                </w:p>
+              </w:tc>
+            </w:tr>
+            <w:tr>
+              <w:tc>
+                <w:tcPr>
+                  <w:tcW w:w="1981" w:type="dxa"/>
                   <w:tcBorders>
                     <w:top w:val="single" w:sz="4" w:space="0" w:color="auto"/>
                     <w:left w:val="single" w:sz="4" w:space="0" w:color="auto"/>
@@ -330,50 +330,13 @@
                   <w:pPr>
                     <w:jc w:val="center"/>
                     <w:rPr>
-                      <w:rFonts w:ascii="Times New Roman" w:hAnsi="Times New Roman" w:cs="Times New Roman"/>
-                      <w:b/>
-                      <w:sz w:val="24"/>
-                      <w:szCs w:val="24"/>
-                    </w:rPr>
-                  </w:pPr>
-                  <w:r>
-                    <w:rPr>
-                      <w:rFonts w:ascii="Times New Roman" w:hAnsi="Times New Roman" w:cs="Times New Roman"/>
-                      <w:b/>
-                      <w:sz w:val="24"/>
-                      <w:szCs w:val="24"/>
-                    </w:rPr>
-                    <w:t>Дата и время последнего изменения</w:t>
-                  </w:r>
-                </w:p>
-              </w:tc>
-            </w:tr>
-            <w:tr>
-              <w:tc>
-                <w:tcPr>
-                  <w:tcW w:w="1926" w:type="dxa"/>
-                  <w:tcBorders>
-                    <w:top w:val="single" w:sz="4" w:space="0" w:color="auto"/>
-                    <w:left w:val="single" w:sz="4" w:space="0" w:color="auto"/>
-                    <w:bottom w:val="single" w:sz="4" w:space="0" w:color="auto"/>
-                    <w:right w:val="single" w:sz="4" w:space="0" w:color="auto"/>
-                  </w:tcBorders>
-                  <w:vAlign w:val="center"/>
-                  <w:hideMark/>
-                </w:tcPr>
-                <w:p>
-                  <w:pPr>
-                    <w:jc w:val="center"/>
-                    <w:rPr>
-                      <w:rFonts w:ascii="Times New Roman" w:hAnsi="Times New Roman" w:cs="Times New Roman"/>
-                      <w:sz w:val="24"/>
-                      <w:szCs w:val="24"/>
-                    </w:rPr>
-                  </w:pPr>
-                  <w:r>
-                    <w:rPr>
-                      <w:rFonts w:ascii="Times New Roman" w:hAnsi="Times New Roman" w:cs="Times New Roman"/>
-                      <w:sz w:val="24"/>
+                      <w:rFonts w:cs="Times New Roman"/>
+                      <w:szCs w:val="24"/>
+                    </w:rPr>
+                  </w:pPr>
+                  <w:r>
+                    <w:rPr>
+                      <w:rFonts w:cs="Times New Roman"/>
                       <w:szCs w:val="24"/>
                     </w:rPr>
                     <w:t>1</w:t>
@@ -382,7 +345,7 @@
               </w:tc>
               <w:tc>
                 <w:tcPr>
-                  <w:tcW w:w="2330" w:type="dxa"/>
+                  <w:tcW w:w="2127" w:type="dxa"/>
                   <w:tcBorders>
                     <w:top w:val="single" w:sz="4" w:space="0" w:color="auto"/>
                     <w:left w:val="single" w:sz="4" w:space="0" w:color="auto"/>
@@ -399,41 +362,53 @@
                     </w:tabs>
                     <w:ind w:right="-108"/>
                     <w:contextualSpacing/>
-                    <w:rPr>
-                      <w:rFonts w:ascii="Times New Roman" w:hAnsi="Times New Roman" w:cs="Times New Roman"/>
-                      <w:b/>
-                      <w:sz w:val="24"/>
+                    <w:jc w:val="center"/>
+                    <w:rPr>
+                      <w:rFonts w:cs="Times New Roman"/>
+                      <w:bCs/>
                       <w:szCs w:val="24"/>
                       <w:lang w:val="en-US"/>
                     </w:rPr>
                   </w:pPr>
-                  <w:proofErr w:type="gramStart"/>
-                  <w:r>
-                    <w:rPr>
-                      <w:rFonts w:ascii="Times New Roman" w:hAnsi="Times New Roman" w:cs="Times New Roman"/>
-                      <w:b/>
-                      <w:sz w:val="24"/>
+                  <w:r>
+                    <w:rPr>
+                      <w:rFonts w:cs="Times New Roman"/>
+                      <w:bCs/>
                       <w:szCs w:val="24"/>
                       <w:lang w:val="en-US"/>
                     </w:rPr>
-                    <w:t>{{ filename</w:t>
-                  </w:r>
-                  <w:proofErr w:type="gramEnd"/>
-                  <w:r>
-                    <w:rPr>
-                      <w:rFonts w:ascii="Times New Roman" w:hAnsi="Times New Roman" w:cs="Times New Roman"/>
-                      <w:b/>
-                      <w:sz w:val="24"/>
+                    <w:t xml:space="preserve">{{ </w:t>
+                  </w:r>
+                  <w:r>
+                    <w:rPr>
+                      <w:rFonts w:cs="Times New Roman"/>
                       <w:szCs w:val="24"/>
                       <w:lang w:val="en-US"/>
                     </w:rPr>
+                    <w:t>documentcod</w:t>
+                  </w:r>
+                  <w:r>
+                    <w:rPr>
+                      <w:rFonts w:cs="Times New Roman"/>
+                      <w:szCs w:val="24"/>
+                      <w:lang w:val="en-US"/>
+                    </w:rPr>
+                    <w:t>e</w:t>
+                  </w:r>
+                  <w:r>
+                    <w:rPr>
+                      <w:rFonts w:cs="Times New Roman"/>
+                      <w:bCs/>
+                      <w:szCs w:val="24"/>
+                      <w:lang w:val="en-US"/>
+                    </w:rPr>
                     <w:t xml:space="preserve"> }}</w:t>
                   </w:r>
                 </w:p>
               </w:tc>
               <w:tc>
                 <w:tcPr>
-                  <w:tcW w:w="4470" w:type="dxa"/>
+                  <w:tcW w:w="3260" w:type="dxa"/>
                   <w:tcBorders>
                     <w:top w:val="single" w:sz="4" w:space="0" w:color="auto"/>
                     <w:left w:val="single" w:sz="4" w:space="0" w:color="auto"/>
@@ -451,48 +426,24 @@
                     <w:ind w:right="-108"/>
                     <w:contextualSpacing/>
                     <w:rPr>
-                      <w:rFonts w:ascii="Times New Roman" w:eastAsia="Times New Roman" w:hAnsi="Times New Roman" w:cs="Times New Roman"/>
-                      <w:sz w:val="24"/>
+                      <w:rFonts w:eastAsia="Times New Roman" w:cs="Times New Roman"/>
                       <w:szCs w:val="24"/>
                       <w:lang w:val="en-US" w:eastAsia="ru-RU"/>
                     </w:rPr>
                   </w:pPr>
-                  <w:proofErr w:type="gramStart"/>
-                  <w:r>
-                    <w:rPr>
-                      <w:rFonts w:ascii="Times New Roman" w:eastAsia="Times New Roman" w:hAnsi="Times New Roman" w:cs="Times New Roman"/>
-                      <w:sz w:val="24"/>
+                  <w:r>
+                    <w:rPr>
+                      <w:rFonts w:eastAsia="Times New Roman" w:cs="Times New Roman"/>
                       <w:szCs w:val="24"/>
                       <w:lang w:val="en-US" w:eastAsia="ru-RU"/>
                     </w:rPr>
-                    <w:t xml:space="preserve">{{ </w:t>
-                  </w:r>
-                  <w:proofErr w:type="spellStart"/>
-                  <w:r>
-                    <w:rPr>
-                      <w:rFonts w:ascii="Times New Roman" w:eastAsia="Times New Roman" w:hAnsi="Times New Roman" w:cs="Times New Roman"/>
-                      <w:sz w:val="24"/>
-                      <w:szCs w:val="24"/>
-                      <w:lang w:val="en-US" w:eastAsia="ru-RU"/>
-                    </w:rPr>
-                    <w:t>documentname</w:t>
-                  </w:r>
-                  <w:proofErr w:type="spellEnd"/>
-                  <w:proofErr w:type="gramEnd"/>
-                  <w:r>
-                    <w:rPr>
-                      <w:rFonts w:ascii="Times New Roman" w:eastAsia="Times New Roman" w:hAnsi="Times New Roman" w:cs="Times New Roman"/>
-                      <w:sz w:val="24"/>
-                      <w:szCs w:val="24"/>
-                      <w:lang w:val="en-US" w:eastAsia="ru-RU"/>
-                    </w:rPr>
-                    <w:t xml:space="preserve"> }}</w:t>
-                  </w:r>
-                </w:p>
-              </w:tc>
-              <w:tc>
-                <w:tcPr>
-                  <w:tcW w:w="1626" w:type="dxa"/>
+                    <w:t>{{ documentname }}</w:t>
+                  </w:r>
+                </w:p>
+              </w:tc>
+              <w:tc>
+                <w:tcPr>
+                  <w:tcW w:w="2984" w:type="dxa"/>
                   <w:tcBorders>
                     <w:top w:val="single" w:sz="4" w:space="0" w:color="auto"/>
                     <w:left w:val="single" w:sz="4" w:space="0" w:color="auto"/>
@@ -500,85 +451,19 @@
                     <w:right w:val="single" w:sz="4" w:space="0" w:color="auto"/>
                   </w:tcBorders>
                   <w:vAlign w:val="center"/>
-                  <w:hideMark/>
                 </w:tcPr>
                 <w:p>
                   <w:pPr>
                     <w:jc w:val="center"/>
                     <w:rPr>
-                      <w:rFonts w:ascii="Times New Roman" w:hAnsi="Times New Roman" w:cs="Times New Roman"/>
-                      <w:sz w:val="24"/>
-                      <w:szCs w:val="24"/>
                       <w:lang w:val="en-US"/>
                     </w:rPr>
                   </w:pPr>
-                  <w:proofErr w:type="gramStart"/>
-                  <w:r>
-                    <w:rPr>
-                      <w:rFonts w:ascii="Times New Roman" w:hAnsi="Times New Roman" w:cs="Times New Roman"/>
-                      <w:sz w:val="24"/>
-                      <w:szCs w:val="24"/>
+                  <w:r>
+                    <w:rPr>
                       <w:lang w:val="en-US"/>
                     </w:rPr>
-                    <w:t xml:space="preserve">{{ </w:t>
-                  </w:r>
-                  <w:proofErr w:type="spellStart"/>
-                  <w:r>
-                    <w:rPr>
-                      <w:rFonts w:ascii="Times New Roman" w:hAnsi="Times New Roman" w:cs="Times New Roman"/>
-                      <w:sz w:val="24"/>
-                      <w:szCs w:val="24"/>
-                      <w:lang w:val="en-US"/>
-                    </w:rPr>
-                    <w:t>filedate</w:t>
-                  </w:r>
-                  <w:proofErr w:type="spellEnd"/>
-                  <w:proofErr w:type="gramEnd"/>
-                  <w:r>
-                    <w:rPr>
-                      <w:rFonts w:ascii="Times New Roman" w:hAnsi="Times New Roman" w:cs="Times New Roman"/>
-                      <w:sz w:val="24"/>
-                      <w:szCs w:val="24"/>
-                      <w:lang w:val="en-US"/>
-                    </w:rPr>
-                    <w:t xml:space="preserve"> }}</w:t>
-                  </w:r>
-                  <w:r>
-                    <w:rPr>
-                      <w:rFonts w:ascii="Times New Roman" w:hAnsi="Times New Roman" w:cs="Times New Roman"/>
-                      <w:sz w:val="24"/>
-                      <w:szCs w:val="24"/>
-                    </w:rPr>
-                    <w:t xml:space="preserve"> </w:t>
-                  </w:r>
-                  <w:r>
-                    <w:rPr>
-                      <w:rFonts w:ascii="Times New Roman" w:hAnsi="Times New Roman" w:cs="Times New Roman"/>
-                      <w:sz w:val="24"/>
-                      <w:szCs w:val="24"/>
-                      <w:lang w:val="en-US"/>
-                    </w:rPr>
-                    <w:t xml:space="preserve">{{ </w:t>
-                  </w:r>
-                  <w:proofErr w:type="spellStart"/>
-                  <w:r>
-                    <w:rPr>
-                      <w:rFonts w:ascii="Times New Roman" w:hAnsi="Times New Roman" w:cs="Times New Roman"/>
-                      <w:sz w:val="24"/>
-                      <w:szCs w:val="24"/>
-                      <w:lang w:val="en-US"/>
-                    </w:rPr>
-                    <w:t>filetime</w:t>
-                  </w:r>
-                  <w:proofErr w:type="spellEnd"/>
-                  <w:r>
-                    <w:rPr>
-                      <w:rFonts w:ascii="Times New Roman" w:hAnsi="Times New Roman" w:cs="Times New Roman"/>
-                      <w:sz w:val="24"/>
-                      <w:szCs w:val="24"/>
-                      <w:lang w:val="en-US"/>
-                    </w:rPr>
-                    <w:t xml:space="preserve"> }}</w:t>
+                    <w:t>{{ documentversion }}</w:t>
                   </w:r>
                 </w:p>
               </w:tc>
@@ -586,29 +471,8 @@
             <w:tr>
               <w:tc>
                 <w:tcPr>
-                  <w:tcW w:w="1926" w:type="dxa"/>
-                  <w:tcBorders>
-                    <w:top w:val="single" w:sz="4" w:space="0" w:color="auto"/>
-                    <w:left w:val="single" w:sz="4" w:space="0" w:color="auto"/>
-                    <w:bottom w:val="single" w:sz="4" w:space="0" w:color="auto"/>
-                    <w:right w:val="single" w:sz="4" w:space="0" w:color="auto"/>
-                  </w:tcBorders>
-                  <w:vAlign w:val="center"/>
-                </w:tcPr>
-                <w:p>
-                  <w:pPr>
-                    <w:jc w:val="center"/>
-                    <w:rPr>
-                      <w:rFonts w:ascii="Times New Roman" w:hAnsi="Times New Roman" w:cs="Times New Roman"/>
-                      <w:sz w:val="24"/>
-                      <w:szCs w:val="24"/>
-                    </w:rPr>
-                  </w:pPr>
-                </w:p>
-              </w:tc>
-              <w:tc>
-                <w:tcPr>
-                  <w:tcW w:w="2330" w:type="dxa"/>
+                  <w:tcW w:w="4108" w:type="dxa"/>
+                  <w:gridSpan w:val="2"/>
                   <w:tcBorders>
                     <w:top w:val="single" w:sz="4" w:space="0" w:color="auto"/>
                     <w:left w:val="single" w:sz="4" w:space="0" w:color="auto"/>
@@ -624,16 +488,16 @@
                     </w:tabs>
                     <w:ind w:right="-108"/>
                     <w:contextualSpacing/>
-                    <w:rPr>
-                      <w:rFonts w:ascii="Times New Roman" w:eastAsia="Times New Roman" w:hAnsi="Times New Roman" w:cs="Times New Roman"/>
-                      <w:sz w:val="24"/>
+                    <w:jc w:val="center"/>
+                    <w:rPr>
+                      <w:rFonts w:eastAsia="Times New Roman" w:cs="Times New Roman"/>
                       <w:szCs w:val="24"/>
                       <w:lang w:val="en-US" w:eastAsia="ru-RU"/>
                     </w:rPr>
                   </w:pPr>
                   <w:r>
                     <w:rPr>
-                      <w:rFonts w:ascii="Times New Roman" w:eastAsia="Times New Roman" w:hAnsi="Times New Roman" w:cs="Times New Roman"/>
+                      <w:rFonts w:eastAsia="Times New Roman" w:cs="Times New Roman"/>
                       <w:lang w:val="en-US" w:eastAsia="ru-RU"/>
                     </w:rPr>
                     <w:t>CRC32</w:t>
@@ -642,7 +506,42 @@
               </w:tc>
               <w:tc>
                 <w:tcPr>
-                  <w:tcW w:w="4470" w:type="dxa"/>
+                  <w:tcW w:w="6244" w:type="dxa"/>
+                  <w:gridSpan w:val="2"/>
+                  <w:tcBorders>
+                    <w:top w:val="single" w:sz="4" w:space="0" w:color="auto"/>
+                    <w:left w:val="single" w:sz="4" w:space="0" w:color="auto"/>
+                    <w:bottom w:val="single" w:sz="4" w:space="0" w:color="auto"/>
+                    <w:right w:val="single" w:sz="4" w:space="0" w:color="auto"/>
+                  </w:tcBorders>
+                  <w:vAlign w:val="center"/>
+                </w:tcPr>
+                <w:p>
+                  <w:pPr>
+                    <w:jc w:val="center"/>
+                    <w:rPr>
+                      <w:rFonts w:cs="Times New Roman"/>
+                      <w:i/>
+                      <w:iCs/>
+                      <w:szCs w:val="24"/>
+                    </w:rPr>
+                  </w:pPr>
+                  <w:r>
+                    <w:rPr>
+                      <w:rFonts w:eastAsia="Times New Roman" w:cs="Times New Roman"/>
+                      <w:szCs w:val="24"/>
+                      <w:lang w:val="en-US" w:eastAsia="ru-RU"/>
+                    </w:rPr>
+                    <w:t>{{ filehash }}</w:t>
+                  </w:r>
+                </w:p>
+              </w:tc>
+            </w:tr>
+            <w:tr>
+              <w:tc>
+                <w:tcPr>
+                  <w:tcW w:w="4108" w:type="dxa"/>
+                  <w:gridSpan w:val="2"/>
                   <w:tcBorders>
                     <w:top w:val="single" w:sz="4" w:space="0" w:color="auto"/>
                     <w:left w:val="single" w:sz="4" w:space="0" w:color="auto"/>
@@ -658,93 +557,25 @@
                     </w:tabs>
                     <w:ind w:right="-108"/>
                     <w:contextualSpacing/>
-                    <w:rPr>
-                      <w:rFonts w:ascii="Times New Roman" w:eastAsia="Times New Roman" w:hAnsi="Times New Roman" w:cs="Times New Roman"/>
-                      <w:sz w:val="24"/>
-                      <w:szCs w:val="24"/>
-                      <w:lang w:val="en-US" w:eastAsia="ru-RU"/>
-                    </w:rPr>
-                  </w:pPr>
-                  <w:proofErr w:type="gramStart"/>
-                  <w:r>
-                    <w:rPr>
-                      <w:rFonts w:ascii="Times New Roman" w:eastAsia="Times New Roman" w:hAnsi="Times New Roman" w:cs="Times New Roman"/>
-                      <w:sz w:val="24"/>
-                      <w:szCs w:val="24"/>
-                      <w:lang w:val="en-US" w:eastAsia="ru-RU"/>
-                    </w:rPr>
-                    <w:t xml:space="preserve">{{ </w:t>
-                  </w:r>
-                  <w:proofErr w:type="spellStart"/>
-                  <w:r>
-                    <w:rPr>
-                      <w:rFonts w:ascii="Times New Roman" w:eastAsia="Times New Roman" w:hAnsi="Times New Roman" w:cs="Times New Roman"/>
-                      <w:sz w:val="24"/>
-                      <w:szCs w:val="24"/>
-                      <w:lang w:val="en-US" w:eastAsia="ru-RU"/>
-                    </w:rPr>
-                    <w:t>filehash</w:t>
-                  </w:r>
-                  <w:proofErr w:type="spellEnd"/>
-                  <w:proofErr w:type="gramEnd"/>
-                  <w:r>
-                    <w:rPr>
-                      <w:rFonts w:ascii="Times New Roman" w:eastAsia="Times New Roman" w:hAnsi="Times New Roman" w:cs="Times New Roman"/>
-                      <w:sz w:val="24"/>
-                      <w:szCs w:val="24"/>
-                      <w:lang w:val="en-US" w:eastAsia="ru-RU"/>
-                    </w:rPr>
-                    <w:t xml:space="preserve"> }}</w:t>
-                  </w:r>
-                </w:p>
-              </w:tc>
-              <w:tc>
-                <w:tcPr>
-                  <w:tcW w:w="1626" w:type="dxa"/>
-                  <w:tcBorders>
-                    <w:top w:val="single" w:sz="4" w:space="0" w:color="auto"/>
-                    <w:left w:val="single" w:sz="4" w:space="0" w:color="auto"/>
-                    <w:bottom w:val="single" w:sz="4" w:space="0" w:color="auto"/>
-                    <w:right w:val="single" w:sz="4" w:space="0" w:color="auto"/>
-                  </w:tcBorders>
-                  <w:vAlign w:val="center"/>
-                </w:tcPr>
-                <w:p>
-                  <w:pPr>
                     <w:jc w:val="center"/>
                     <w:rPr>
-                      <w:rFonts w:ascii="Times New Roman" w:hAnsi="Times New Roman" w:cs="Times New Roman"/>
-                      <w:sz w:val="24"/>
-                      <w:szCs w:val="24"/>
-                    </w:rPr>
-                  </w:pPr>
-                </w:p>
-              </w:tc>
-            </w:tr>
-            <w:tr>
-              <w:tc>
-                <w:tcPr>
-                  <w:tcW w:w="1926" w:type="dxa"/>
-                  <w:tcBorders>
-                    <w:top w:val="single" w:sz="4" w:space="0" w:color="auto"/>
-                    <w:left w:val="single" w:sz="4" w:space="0" w:color="auto"/>
-                    <w:bottom w:val="single" w:sz="4" w:space="0" w:color="auto"/>
-                    <w:right w:val="single" w:sz="4" w:space="0" w:color="auto"/>
-                  </w:tcBorders>
-                  <w:vAlign w:val="center"/>
-                </w:tcPr>
-                <w:p>
-                  <w:pPr>
-                    <w:jc w:val="center"/>
-                    <w:rPr>
-                      <w:rFonts w:ascii="Times New Roman" w:hAnsi="Times New Roman" w:cs="Times New Roman"/>
-                    </w:rPr>
-                  </w:pPr>
-                </w:p>
-              </w:tc>
-              <w:tc>
-                <w:tcPr>
-                  <w:tcW w:w="2330" w:type="dxa"/>
+                      <w:rFonts w:eastAsia="Times New Roman" w:cs="Times New Roman"/>
+                      <w:lang w:eastAsia="ru-RU"/>
+                    </w:rPr>
+                  </w:pPr>
+                  <w:r>
+                    <w:rPr>
+                      <w:rFonts w:cs="Times New Roman"/>
+                      <w:b/>
+                      <w:szCs w:val="24"/>
+                    </w:rPr>
+                    <w:t>Наименование файла</w:t>
+                  </w:r>
+                </w:p>
+              </w:tc>
+              <w:tc>
+                <w:tcPr>
+                  <w:tcW w:w="3260" w:type="dxa"/>
                   <w:tcBorders>
                     <w:top w:val="single" w:sz="4" w:space="0" w:color="auto"/>
                     <w:left w:val="single" w:sz="4" w:space="0" w:color="auto"/>
@@ -760,16 +591,55 @@
                     </w:tabs>
                     <w:ind w:right="-108"/>
                     <w:contextualSpacing/>
-                    <w:rPr>
-                      <w:rFonts w:ascii="Times New Roman" w:eastAsia="Times New Roman" w:hAnsi="Times New Roman" w:cs="Times New Roman"/>
+                    <w:jc w:val="center"/>
+                    <w:rPr>
+                      <w:rFonts w:eastAsia="Times New Roman" w:cs="Times New Roman"/>
                       <w:lang w:eastAsia="ru-RU"/>
                     </w:rPr>
                   </w:pPr>
-                </w:p>
-              </w:tc>
-              <w:tc>
-                <w:tcPr>
-                  <w:tcW w:w="4470" w:type="dxa"/>
+                  <w:r>
+                    <w:rPr>
+                      <w:rFonts w:cs="Times New Roman"/>
+                      <w:b/>
+                      <w:szCs w:val="24"/>
+                    </w:rPr>
+                    <w:t>Дата и время последнего изменения</w:t>
+                  </w:r>
+                </w:p>
+              </w:tc>
+              <w:tc>
+                <w:tcPr>
+                  <w:tcW w:w="2984" w:type="dxa"/>
+                  <w:tcBorders>
+                    <w:top w:val="single" w:sz="4" w:space="0" w:color="auto"/>
+                    <w:left w:val="single" w:sz="4" w:space="0" w:color="auto"/>
+                    <w:bottom w:val="single" w:sz="4" w:space="0" w:color="auto"/>
+                    <w:right w:val="single" w:sz="4" w:space="0" w:color="auto"/>
+                  </w:tcBorders>
+                </w:tcPr>
+                <w:p>
+                  <w:pPr>
+                    <w:jc w:val="center"/>
+                    <w:rPr>
+                      <w:rFonts w:cs="Times New Roman"/>
+                    </w:rPr>
+                  </w:pPr>
+                  <w:r>
+                    <w:rPr>
+                      <w:rFonts w:cs="Times New Roman"/>
+                      <w:b/>
+                      <w:szCs w:val="24"/>
+                    </w:rPr>
+                    <w:t>Размер файла, байт</w:t>
+                  </w:r>
+                </w:p>
+              </w:tc>
+            </w:tr>
+            <w:tr>
+              <w:tc>
+                <w:tcPr>
+                  <w:tcW w:w="4108" w:type="dxa"/>
+                  <w:gridSpan w:val="2"/>
                   <w:tcBorders>
                     <w:top w:val="single" w:sz="4" w:space="0" w:color="auto"/>
                     <w:left w:val="single" w:sz="4" w:space="0" w:color="auto"/>
@@ -785,58 +655,26 @@
                     </w:tabs>
                     <w:ind w:right="-108"/>
                     <w:contextualSpacing/>
-                    <w:rPr>
-                      <w:rFonts w:ascii="Times New Roman" w:eastAsia="Times New Roman" w:hAnsi="Times New Roman" w:cs="Times New Roman"/>
+                    <w:jc w:val="center"/>
+                    <w:rPr>
+                      <w:rFonts w:eastAsia="Times New Roman" w:cs="Times New Roman"/>
                       <w:lang w:eastAsia="ru-RU"/>
                     </w:rPr>
                   </w:pPr>
-                </w:p>
-              </w:tc>
-              <w:tc>
-                <w:tcPr>
-                  <w:tcW w:w="1626" w:type="dxa"/>
-                  <w:tcBorders>
-                    <w:top w:val="single" w:sz="4" w:space="0" w:color="auto"/>
-                    <w:left w:val="single" w:sz="4" w:space="0" w:color="auto"/>
-                    <w:bottom w:val="single" w:sz="4" w:space="0" w:color="auto"/>
-                    <w:right w:val="single" w:sz="4" w:space="0" w:color="auto"/>
-                  </w:tcBorders>
-                  <w:vAlign w:val="center"/>
-                </w:tcPr>
-                <w:p>
-                  <w:pPr>
-                    <w:jc w:val="center"/>
-                    <w:rPr>
-                      <w:rFonts w:ascii="Times New Roman" w:hAnsi="Times New Roman" w:cs="Times New Roman"/>
-                    </w:rPr>
-                  </w:pPr>
-                </w:p>
-              </w:tc>
-            </w:tr>
-            <w:tr>
-              <w:tc>
-                <w:tcPr>
-                  <w:tcW w:w="1926" w:type="dxa"/>
-                  <w:tcBorders>
-                    <w:top w:val="single" w:sz="4" w:space="0" w:color="auto"/>
-                    <w:left w:val="single" w:sz="4" w:space="0" w:color="auto"/>
-                    <w:bottom w:val="single" w:sz="4" w:space="0" w:color="auto"/>
-                    <w:right w:val="single" w:sz="4" w:space="0" w:color="auto"/>
-                  </w:tcBorders>
-                  <w:vAlign w:val="center"/>
-                </w:tcPr>
-                <w:p>
-                  <w:pPr>
-                    <w:jc w:val="center"/>
-                    <w:rPr>
-                      <w:rFonts w:ascii="Times New Roman" w:hAnsi="Times New Roman" w:cs="Times New Roman"/>
-                    </w:rPr>
-                  </w:pPr>
-                </w:p>
-              </w:tc>
-              <w:tc>
-                <w:tcPr>
-                  <w:tcW w:w="2330" w:type="dxa"/>
+                  <w:r>
+                    <w:rPr>
+                      <w:rFonts w:cs="Times New Roman"/>
+                      <w:b/>
+                      <w:szCs w:val="24"/>
+                      <w:lang w:val="en-US"/>
+                    </w:rPr>
+                    <w:t>{{ filename }}</w:t>
+                  </w:r>
+                </w:p>
+              </w:tc>
+              <w:tc>
+                <w:tcPr>
+                  <w:tcW w:w="3260" w:type="dxa"/>
                   <w:tcBorders>
                     <w:top w:val="single" w:sz="4" w:space="0" w:color="auto"/>
                     <w:left w:val="single" w:sz="4" w:space="0" w:color="auto"/>
@@ -853,15 +691,98 @@
                     <w:ind w:right="-108"/>
                     <w:contextualSpacing/>
                     <w:rPr>
-                      <w:rFonts w:ascii="Times New Roman" w:eastAsia="Times New Roman" w:hAnsi="Times New Roman" w:cs="Times New Roman"/>
+                      <w:rFonts w:eastAsia="Times New Roman" w:cs="Times New Roman"/>
                       <w:lang w:eastAsia="ru-RU"/>
                     </w:rPr>
                   </w:pPr>
-                </w:p>
-              </w:tc>
-              <w:tc>
-                <w:tcPr>
-                  <w:tcW w:w="4470" w:type="dxa"/>
+                  <w:r>
+                    <w:rPr>
+                      <w:rFonts w:cs="Times New Roman"/>
+                      <w:szCs w:val="24"/>
+                      <w:lang w:val="en-US"/>
+                    </w:rPr>
+                    <w:t>{{ filedate }}</w:t>
+                  </w:r>
+                  <w:r>
+                    <w:rPr>
+                      <w:rFonts w:cs="Times New Roman"/>
+                      <w:szCs w:val="24"/>
+                    </w:rPr>
+                    <w:t xml:space="preserve"> </w:t>
+                  </w:r>
+                  <w:r>
+                    <w:rPr>
+                      <w:rFonts w:cs="Times New Roman"/>
+                      <w:szCs w:val="24"/>
+                      <w:lang w:val="en-US"/>
+                    </w:rPr>
+                    <w:t>{{ filetime }}</w:t>
+                  </w:r>
+                </w:p>
+              </w:tc>
+              <w:tc>
+                <w:tcPr>
+                  <w:tcW w:w="2984" w:type="dxa"/>
+                  <w:tcBorders>
+                    <w:top w:val="single" w:sz="4" w:space="0" w:color="auto"/>
+                    <w:left w:val="single" w:sz="4" w:space="0" w:color="auto"/>
+                    <w:bottom w:val="single" w:sz="4" w:space="0" w:color="auto"/>
+                    <w:right w:val="single" w:sz="4" w:space="0" w:color="auto"/>
+                  </w:tcBorders>
+                </w:tcPr>
+                <w:p>
+                  <w:pPr>
+                    <w:jc w:val="center"/>
+                    <w:rPr>
+                      <w:rFonts w:cs="Times New Roman"/>
+                      <w:lang w:val="en-US"/>
+                    </w:rPr>
+                  </w:pPr>
+                  <w:r>
+                    <w:rPr>
+                      <w:rFonts w:cs="Times New Roman"/>
+                      <w:szCs w:val="24"/>
+                      <w:lang w:val="en-US"/>
+                    </w:rPr>
+                    <w:t>{{ filesize }}</w:t>
+                  </w:r>
+                </w:p>
+              </w:tc>
+            </w:tr>
+            <w:tr>
+              <w:tc>
+                <w:tcPr>
+                  <w:tcW w:w="1981" w:type="dxa"/>
+                  <w:tcBorders>
+                    <w:top w:val="single" w:sz="4" w:space="0" w:color="auto"/>
+                    <w:left w:val="single" w:sz="4" w:space="0" w:color="auto"/>
+                    <w:bottom w:val="single" w:sz="4" w:space="0" w:color="auto"/>
+                    <w:right w:val="single" w:sz="4" w:space="0" w:color="auto"/>
+                  </w:tcBorders>
+                  <w:vAlign w:val="center"/>
+                </w:tcPr>
+                <w:p>
+                  <w:pPr>
+                    <w:jc w:val="center"/>
+                    <w:rPr>
+                      <w:rFonts w:cs="Times New Roman"/>
+                      <w:b/>
+                      <w:szCs w:val="24"/>
+                    </w:rPr>
+                  </w:pPr>
+                  <w:r>
+                    <w:rPr>
+                      <w:rFonts w:cs="Times New Roman"/>
+                      <w:b/>
+                      <w:szCs w:val="24"/>
+                    </w:rPr>
+                    <w:t>Характер работы</w:t>
+                  </w:r>
+                </w:p>
+              </w:tc>
+              <w:tc>
+                <w:tcPr>
+                  <w:tcW w:w="2127" w:type="dxa"/>
                   <w:tcBorders>
                     <w:top w:val="single" w:sz="4" w:space="0" w:color="auto"/>
                     <w:left w:val="single" w:sz="4" w:space="0" w:color="auto"/>
@@ -877,8 +798,137 @@
                     </w:tabs>
                     <w:ind w:right="-108"/>
                     <w:contextualSpacing/>
-                    <w:rPr>
-                      <w:rFonts w:ascii="Times New Roman" w:eastAsia="Times New Roman" w:hAnsi="Times New Roman" w:cs="Times New Roman"/>
+                    <w:jc w:val="center"/>
+                    <w:rPr>
+                      <w:rFonts w:cs="Times New Roman"/>
+                      <w:b/>
+                      <w:szCs w:val="24"/>
+                    </w:rPr>
+                  </w:pPr>
+                  <w:r>
+                    <w:rPr>
+                      <w:rFonts w:cs="Times New Roman"/>
+                      <w:b/>
+                      <w:szCs w:val="24"/>
+                    </w:rPr>
+                    <w:t>Фамилия</w:t>
+                  </w:r>
+                </w:p>
+              </w:tc>
+              <w:tc>
+                <w:tcPr>
+                  <w:tcW w:w="3260" w:type="dxa"/>
+                  <w:tcBorders>
+                    <w:top w:val="single" w:sz="4" w:space="0" w:color="auto"/>
+                    <w:left w:val="single" w:sz="4" w:space="0" w:color="auto"/>
+                    <w:bottom w:val="single" w:sz="4" w:space="0" w:color="auto"/>
+                    <w:right w:val="single" w:sz="4" w:space="0" w:color="auto"/>
+                  </w:tcBorders>
+                  <w:vAlign w:val="center"/>
+                </w:tcPr>
+                <w:p>
+                  <w:pPr>
+                    <w:tabs>
+                      <w:tab w:val="left" w:pos="175"/>
+                    </w:tabs>
+                    <w:ind w:right="-108"/>
+                    <w:contextualSpacing/>
+                    <w:jc w:val="center"/>
+                    <w:rPr>
+                      <w:rFonts w:cs="Times New Roman"/>
+                      <w:b/>
+                      <w:szCs w:val="24"/>
+                    </w:rPr>
+                  </w:pPr>
+                  <w:r>
+                    <w:rPr>
+                      <w:rFonts w:cs="Times New Roman"/>
+                      <w:b/>
+                      <w:szCs w:val="24"/>
+                    </w:rPr>
+                    <w:t>П</w:t>
+                  </w:r>
+                  <w:r>
+                    <w:rPr>
+                      <w:rFonts w:cs="Times New Roman"/>
+                      <w:b/>
+                      <w:szCs w:val="24"/>
+                    </w:rPr>
+                    <w:t>одпись</w:t>
+                  </w:r>
+                </w:p>
+              </w:tc>
+              <w:tc>
+                <w:tcPr>
+                  <w:tcW w:w="2984" w:type="dxa"/>
+                  <w:tcBorders>
+                    <w:top w:val="single" w:sz="4" w:space="0" w:color="auto"/>
+                    <w:left w:val="single" w:sz="4" w:space="0" w:color="auto"/>
+                    <w:bottom w:val="single" w:sz="4" w:space="0" w:color="auto"/>
+                    <w:right w:val="single" w:sz="4" w:space="0" w:color="auto"/>
+                  </w:tcBorders>
+                </w:tcPr>
+                <w:p>
+                  <w:pPr>
+                    <w:jc w:val="center"/>
+                    <w:rPr>
+                      <w:rFonts w:cs="Times New Roman"/>
+                      <w:b/>
+                      <w:szCs w:val="24"/>
+                    </w:rPr>
+                  </w:pPr>
+                  <w:r>
+                    <w:rPr>
+                      <w:rFonts w:cs="Times New Roman"/>
+                      <w:b/>
+                      <w:szCs w:val="24"/>
+                    </w:rPr>
+                    <w:t>Дата подписания</w:t>
+                  </w:r>
+                </w:p>
+              </w:tc>
+            </w:tr>
+            <w:tr>
+              <w:tc>
+                <w:tcPr>
+                  <w:tcW w:w="1981" w:type="dxa"/>
+                  <w:tcBorders>
+                    <w:top w:val="single" w:sz="4" w:space="0" w:color="auto"/>
+                    <w:left w:val="single" w:sz="4" w:space="0" w:color="auto"/>
+                    <w:bottom w:val="single" w:sz="4" w:space="0" w:color="auto"/>
+                    <w:right w:val="single" w:sz="4" w:space="0" w:color="auto"/>
+                  </w:tcBorders>
+                  <w:vAlign w:val="center"/>
+                </w:tcPr>
+                <w:p>
+                  <w:pPr>
+                    <w:jc w:val="center"/>
+                    <w:rPr>
+                      <w:rFonts w:cs="Times New Roman"/>
+                    </w:rPr>
+                  </w:pPr>
+                </w:p>
+              </w:tc>
+              <w:tc>
+                <w:tcPr>
+                  <w:tcW w:w="2127" w:type="dxa"/>
+                  <w:tcBorders>
+                    <w:top w:val="single" w:sz="4" w:space="0" w:color="auto"/>
+                    <w:left w:val="single" w:sz="4" w:space="0" w:color="auto"/>
+                    <w:bottom w:val="single" w:sz="4" w:space="0" w:color="auto"/>
+                    <w:right w:val="single" w:sz="4" w:space="0" w:color="auto"/>
+                  </w:tcBorders>
+                  <w:vAlign w:val="center"/>
+                </w:tcPr>
+                <w:p>
+                  <w:pPr>
+                    <w:tabs>
+                      <w:tab w:val="left" w:pos="175"/>
+                    </w:tabs>
+                    <w:ind w:right="-108"/>
+                    <w:contextualSpacing/>
+                    <w:rPr>
+                      <w:rFonts w:eastAsia="Times New Roman" w:cs="Times New Roman"/>
                       <w:lang w:eastAsia="ru-RU"/>
                     </w:rPr>
                   </w:pPr>
@@ -886,7 +936,7 @@
               </w:tc>
               <w:tc>
                 <w:tcPr>
-                  <w:tcW w:w="1626" w:type="dxa"/>
+                  <w:tcW w:w="3260" w:type="dxa"/>
                   <w:tcBorders>
                     <w:top w:val="single" w:sz="4" w:space="0" w:color="auto"/>
                     <w:left w:val="single" w:sz="4" w:space="0" w:color="auto"/>
@@ -897,9 +947,33 @@
                 </w:tcPr>
                 <w:p>
                   <w:pPr>
+                    <w:tabs>
+                      <w:tab w:val="left" w:pos="175"/>
+                    </w:tabs>
+                    <w:ind w:right="-108"/>
+                    <w:contextualSpacing/>
+                    <w:rPr>
+                      <w:rFonts w:eastAsia="Times New Roman" w:cs="Times New Roman"/>
+                      <w:lang w:eastAsia="ru-RU"/>
+                    </w:rPr>
+                  </w:pPr>
+                </w:p>
+              </w:tc>
+              <w:tc>
+                <w:tcPr>
+                  <w:tcW w:w="2984" w:type="dxa"/>
+                  <w:tcBorders>
+                    <w:top w:val="single" w:sz="4" w:space="0" w:color="auto"/>
+                    <w:left w:val="single" w:sz="4" w:space="0" w:color="auto"/>
+                    <w:bottom w:val="single" w:sz="4" w:space="0" w:color="auto"/>
+                    <w:right w:val="single" w:sz="4" w:space="0" w:color="auto"/>
+                  </w:tcBorders>
+                </w:tcPr>
+                <w:p>
+                  <w:pPr>
                     <w:jc w:val="center"/>
                     <w:rPr>
-                      <w:rFonts w:ascii="Times New Roman" w:hAnsi="Times New Roman" w:cs="Times New Roman"/>
+                      <w:rFonts w:cs="Times New Roman"/>
                     </w:rPr>
                   </w:pPr>
                 </w:p>
@@ -909,9 +983,8 @@
           <w:p>
             <w:pPr>
               <w:rPr>
-                <w:rFonts w:ascii="Times New Roman" w:hAnsi="Times New Roman" w:cs="Times New Roman"/>
+                <w:rFonts w:cs="Times New Roman"/>
                 <w:b/>
-                <w:sz w:val="24"/>
                 <w:szCs w:val="24"/>
               </w:rPr>
             </w:pPr>
@@ -935,16 +1008,14 @@
             <w:pPr>
               <w:jc w:val="center"/>
               <w:rPr>
-                <w:rFonts w:ascii="Times New Roman" w:hAnsi="Times New Roman" w:cs="Times New Roman"/>
+                <w:rFonts w:cs="Times New Roman"/>
                 <w:b/>
-                <w:sz w:val="24"/>
                 <w:szCs w:val="24"/>
               </w:rPr>
             </w:pPr>
             <w:r>
               <w:rPr>
-                <w:rFonts w:ascii="Times New Roman" w:hAnsi="Times New Roman" w:cs="Times New Roman"/>
-                <w:sz w:val="24"/>
+                <w:rFonts w:cs="Times New Roman"/>
                 <w:szCs w:val="24"/>
               </w:rPr>
               <w:t>Информационно-удостоверяющий лист</w:t>
@@ -961,42 +1032,34 @@
             <w:pPr>
               <w:jc w:val="center"/>
               <w:rPr>
-                <w:rFonts w:ascii="Times New Roman" w:hAnsi="Times New Roman" w:cs="Times New Roman"/>
+                <w:rFonts w:cs="Times New Roman"/>
                 <w:b/>
-                <w:sz w:val="24"/>
-                <w:szCs w:val="24"/>
-              </w:rPr>
-            </w:pPr>
-            <w:proofErr w:type="gramStart"/>
-            <w:r>
-              <w:rPr>
-                <w:rFonts w:ascii="Times New Roman" w:hAnsi="Times New Roman" w:cs="Times New Roman"/>
-                <w:sz w:val="24"/>
                 <w:szCs w:val="24"/>
                 <w:lang w:val="en-US"/>
               </w:rPr>
-              <w:t xml:space="preserve">{{ </w:t>
-            </w:r>
-            <w:proofErr w:type="spellStart"/>
+            </w:pPr>
             <w:r>
               <w:rPr>
-                <w:rFonts w:ascii="Times New Roman" w:hAnsi="Times New Roman" w:cs="Times New Roman"/>
-                <w:sz w:val="24"/>
+                <w:rFonts w:cs="Times New Roman"/>
                 <w:szCs w:val="24"/>
                 <w:lang w:val="en-US"/>
               </w:rPr>
-              <w:t>documentcode</w:t>
+              <w:t>{{ documentcode }}</w:t>
             </w:r>
-            <w:proofErr w:type="spellEnd"/>
-            <w:proofErr w:type="gramEnd"/>
             <w:r>
               <w:rPr>
-                <w:rFonts w:ascii="Times New Roman" w:hAnsi="Times New Roman" w:cs="Times New Roman"/>
-                <w:sz w:val="24"/>
+                <w:rFonts w:cs="Times New Roman"/>
                 <w:szCs w:val="24"/>
                 <w:lang w:val="en-US"/>
               </w:rPr>
-              <w:t xml:space="preserve"> }}</w:t>
+              <w:t>.</w:t>
+            </w:r>
+            <w:r>
+              <w:rPr>
+                <w:rFonts w:cs="Times New Roman"/>
+                <w:szCs w:val="24"/>
+              </w:rPr>
+              <w:t>УЛ</w:t>
             </w:r>
           </w:p>
         </w:tc>
@@ -1009,16 +1072,14 @@
             <w:pPr>
               <w:jc w:val="center"/>
               <w:rPr>
-                <w:rFonts w:ascii="Times New Roman" w:hAnsi="Times New Roman" w:cs="Times New Roman"/>
+                <w:rFonts w:cs="Times New Roman"/>
                 <w:b/>
-                <w:sz w:val="24"/>
                 <w:szCs w:val="24"/>
               </w:rPr>
             </w:pPr>
             <w:r>
               <w:rPr>
-                <w:rFonts w:ascii="Times New Roman" w:hAnsi="Times New Roman" w:cs="Times New Roman"/>
-                <w:sz w:val="24"/>
+                <w:rFonts w:cs="Times New Roman"/>
                 <w:szCs w:val="24"/>
               </w:rPr>
               <w:t>Лист</w:t>
@@ -1037,16 +1098,14 @@
             <w:pPr>
               <w:jc w:val="center"/>
               <w:rPr>
-                <w:rFonts w:ascii="Times New Roman" w:hAnsi="Times New Roman" w:cs="Times New Roman"/>
+                <w:rFonts w:cs="Times New Roman"/>
                 <w:b/>
-                <w:sz w:val="24"/>
                 <w:szCs w:val="24"/>
               </w:rPr>
             </w:pPr>
             <w:r>
               <w:rPr>
-                <w:rFonts w:ascii="Times New Roman" w:hAnsi="Times New Roman" w:cs="Times New Roman"/>
-                <w:sz w:val="24"/>
+                <w:rFonts w:cs="Times New Roman"/>
                 <w:szCs w:val="24"/>
               </w:rPr>
               <w:t>Листов</w:t>
@@ -1071,9 +1130,8 @@
             <w:pPr>
               <w:jc w:val="center"/>
               <w:rPr>
-                <w:rFonts w:ascii="Times New Roman" w:hAnsi="Times New Roman" w:cs="Times New Roman"/>
+                <w:rFonts w:cs="Times New Roman"/>
                 <w:b/>
-                <w:sz w:val="24"/>
                 <w:szCs w:val="24"/>
               </w:rPr>
             </w:pPr>
@@ -1091,9 +1149,8 @@
             <w:pPr>
               <w:jc w:val="center"/>
               <w:rPr>
-                <w:rFonts w:ascii="Times New Roman" w:hAnsi="Times New Roman" w:cs="Times New Roman"/>
+                <w:rFonts w:cs="Times New Roman"/>
                 <w:b/>
-                <w:sz w:val="24"/>
                 <w:szCs w:val="24"/>
               </w:rPr>
             </w:pPr>
@@ -1111,16 +1168,14 @@
             <w:pPr>
               <w:jc w:val="center"/>
               <w:rPr>
-                <w:rFonts w:ascii="Times New Roman" w:hAnsi="Times New Roman" w:cs="Times New Roman"/>
+                <w:rFonts w:cs="Times New Roman"/>
                 <w:b/>
-                <w:sz w:val="24"/>
                 <w:szCs w:val="24"/>
               </w:rPr>
             </w:pPr>
             <w:r>
               <w:rPr>
-                <w:rFonts w:ascii="Times New Roman" w:hAnsi="Times New Roman" w:cs="Times New Roman"/>
-                <w:sz w:val="24"/>
+                <w:rFonts w:cs="Times New Roman"/>
                 <w:szCs w:val="24"/>
               </w:rPr>
               <w:t>1</w:t>
@@ -1140,16 +1195,14 @@
             <w:pPr>
               <w:jc w:val="center"/>
               <w:rPr>
-                <w:rFonts w:ascii="Times New Roman" w:hAnsi="Times New Roman" w:cs="Times New Roman"/>
+                <w:rFonts w:cs="Times New Roman"/>
                 <w:b/>
-                <w:sz w:val="24"/>
                 <w:szCs w:val="24"/>
               </w:rPr>
             </w:pPr>
             <w:r>
               <w:rPr>
-                <w:rFonts w:ascii="Times New Roman" w:hAnsi="Times New Roman" w:cs="Times New Roman"/>
-                <w:sz w:val="24"/>
+                <w:rFonts w:cs="Times New Roman"/>
                 <w:szCs w:val="24"/>
               </w:rPr>
               <w:t>1</w:t>
@@ -1162,7 +1215,7 @@
       <w:pPr>
         <w:spacing w:after="0" w:line="240" w:lineRule="auto"/>
         <w:rPr>
-          <w:rFonts w:ascii="Times New Roman" w:hAnsi="Times New Roman" w:cs="Times New Roman"/>
+          <w:rFonts w:cs="Times New Roman"/>
           <w:sz w:val="28"/>
           <w:szCs w:val="28"/>
         </w:rPr>
@@ -1673,7 +1726,11 @@
   <w:style w:type="paragraph" w:default="1" w:styleId="a">
     <w:name w:val="Normal"/>
     <w:qFormat/>
-    <w:rsid w:val="008F66CB"/>
+    <w:rsid w:val="00147CAD"/>
+    <w:rPr>
+      <w:rFonts w:ascii="Times New Roman" w:hAnsi="Times New Roman"/>
+      <w:sz w:val="24"/>
+    </w:rPr>
   </w:style>
   <w:style w:type="character" w:default="1" w:styleId="a0">
     <w:name w:val="Default Paragraph Font"/>
@@ -1761,6 +1818,74 @@
       <w:rFonts w:ascii="Tahoma" w:hAnsi="Tahoma" w:cs="Tahoma"/>
       <w:sz w:val="16"/>
       <w:szCs w:val="16"/>
+    </w:rPr>
+  </w:style>
+  <w:style w:type="character" w:styleId="a7">
+    <w:name w:val="annotation reference"/>
+    <w:basedOn w:val="a0"/>
+    <w:uiPriority w:val="99"/>
+    <w:semiHidden/>
+    <w:unhideWhenUsed/>
+    <w:rsid w:val="00B7285D"/>
+    <w:rPr>
+      <w:sz w:val="16"/>
+      <w:szCs w:val="16"/>
+    </w:rPr>
+  </w:style>
+  <w:style w:type="paragraph" w:styleId="a8">
+    <w:name w:val="annotation text"/>
+    <w:basedOn w:val="a"/>
+    <w:link w:val="a9"/>
+    <w:uiPriority w:val="99"/>
+    <w:semiHidden/>
+    <w:unhideWhenUsed/>
+    <w:rsid w:val="00B7285D"/>
+    <w:pPr>
+      <w:spacing w:line="240" w:lineRule="auto"/>
+    </w:pPr>
+    <w:rPr>
+      <w:sz w:val="20"/>
+      <w:szCs w:val="20"/>
+    </w:rPr>
+  </w:style>
+  <w:style w:type="character" w:customStyle="1" w:styleId="a9">
+    <w:name w:val="Текст примечания Знак"/>
+    <w:basedOn w:val="a0"/>
+    <w:link w:val="a8"/>
+    <w:uiPriority w:val="99"/>
+    <w:semiHidden/>
+    <w:rsid w:val="00B7285D"/>
+    <w:rPr>
+      <w:sz w:val="20"/>
+      <w:szCs w:val="20"/>
+    </w:rPr>
+  </w:style>
+  <w:style w:type="paragraph" w:styleId="aa">
+    <w:name w:val="annotation subject"/>
+    <w:basedOn w:val="a8"/>
+    <w:next w:val="a8"/>
+    <w:link w:val="ab"/>
+    <w:uiPriority w:val="99"/>
+    <w:semiHidden/>
+    <w:unhideWhenUsed/>
+    <w:rsid w:val="00B7285D"/>
+    <w:rPr>
+      <w:b/>
+      <w:bCs/>
+    </w:rPr>
+  </w:style>
+  <w:style w:type="character" w:customStyle="1" w:styleId="ab">
+    <w:name w:val="Тема примечания Знак"/>
+    <w:basedOn w:val="a9"/>
+    <w:link w:val="aa"/>
+    <w:uiPriority w:val="99"/>
+    <w:semiHidden/>
+    <w:rsid w:val="00B7285D"/>
+    <w:rPr>
+      <w:b/>
+      <w:bCs/>
+      <w:sz w:val="20"/>
+      <w:szCs w:val="20"/>
     </w:rPr>
   </w:style>
 </w:styles>

</xml_diff>